<commit_message>
Shoot method code ended
</commit_message>
<xml_diff>
--- a/sem2/chislaki/Титульный лист ТМ.docx
+++ b/sem2/chislaki/Титульный лист ТМ.docx
@@ -202,7 +202,7 @@
           <w:sz w:val="28"/>
           <w:szCs w:val="28"/>
         </w:rPr>
-        <w:t>5</w:t>
+        <w:t>6</w:t>
       </w:r>
     </w:p>
     <w:p>
@@ -1378,6 +1378,21 @@
 </file>
 
 <file path=customXml/item1.xml><?xml version="1.0" encoding="utf-8"?>
+<?mso-contentType ?>
+<FormTemplates xmlns="http://schemas.microsoft.com/sharepoint/v3/contenttype/forms">
+  <Display>DocumentLibraryForm</Display>
+  <Edit>DocumentLibraryForm</Edit>
+  <New>DocumentLibraryForm</New>
+</FormTemplates>
+</file>
+
+<file path=customXml/item2.xml><?xml version="1.0" encoding="utf-8"?>
+<p:properties xmlns:p="http://schemas.microsoft.com/office/2006/metadata/properties" xmlns:xsi="http://www.w3.org/2001/XMLSchema-instance" xmlns:pc="http://schemas.microsoft.com/office/infopath/2007/PartnerControls">
+  <documentManagement/>
+</p:properties>
+</file>
+
+<file path=customXml/item3.xml><?xml version="1.0" encoding="utf-8"?>
 <ct:contentTypeSchema xmlns:ct="http://schemas.microsoft.com/office/2006/metadata/contentType" xmlns:ma="http://schemas.microsoft.com/office/2006/metadata/properties/metaAttributes" ct:_="" ma:_="" ma:contentTypeName="Документ" ma:contentTypeID="0x010100B6E33914F097204F855ABC5CE3013D49" ma:contentTypeVersion="0" ma:contentTypeDescription="Создание документа." ma:contentTypeScope="" ma:versionID="d63b652e38526598cf6f80793b072d8f">
   <xsd:schema xmlns:xsd="http://www.w3.org/2001/XMLSchema" xmlns:xs="http://www.w3.org/2001/XMLSchema" xmlns:p="http://schemas.microsoft.com/office/2006/metadata/properties" targetNamespace="http://schemas.microsoft.com/office/2006/metadata/properties" ma:root="true" ma:fieldsID="b092c53c41ebcaed16a7ceff08f01c09">
     <xsd:element name="properties">
@@ -1491,33 +1506,10 @@
 </ct:contentTypeSchema>
 </file>
 
-<file path=customXml/item2.xml><?xml version="1.0" encoding="utf-8"?>
-<p:properties xmlns:p="http://schemas.microsoft.com/office/2006/metadata/properties" xmlns:xsi="http://www.w3.org/2001/XMLSchema-instance" xmlns:pc="http://schemas.microsoft.com/office/infopath/2007/PartnerControls">
-  <documentManagement/>
-</p:properties>
-</file>
-
-<file path=customXml/item3.xml><?xml version="1.0" encoding="utf-8"?>
-<?mso-contentType ?>
-<FormTemplates xmlns="http://schemas.microsoft.com/sharepoint/v3/contenttype/forms">
-  <Display>DocumentLibraryForm</Display>
-  <Edit>DocumentLibraryForm</Edit>
-  <New>DocumentLibraryForm</New>
-</FormTemplates>
-</file>
-
 <file path=customXml/itemProps1.xml><?xml version="1.0" encoding="utf-8"?>
-<ds:datastoreItem xmlns:ds="http://schemas.openxmlformats.org/officeDocument/2006/customXml" ds:itemID="{9581F586-0778-4571-89E6-B4EA2321B789}">
+<ds:datastoreItem xmlns:ds="http://schemas.openxmlformats.org/officeDocument/2006/customXml" ds:itemID="{F23E7F96-E18F-496C-8181-079C927FBEBB}">
   <ds:schemaRefs>
-    <ds:schemaRef ds:uri="http://schemas.microsoft.com/office/2006/metadata/contentType"/>
-    <ds:schemaRef ds:uri="http://schemas.microsoft.com/office/2006/metadata/properties/metaAttributes"/>
-    <ds:schemaRef ds:uri="http://www.w3.org/2001/XMLSchema"/>
-    <ds:schemaRef ds:uri="http://schemas.microsoft.com/office/2006/metadata/properties"/>
-    <ds:schemaRef ds:uri="http://schemas.openxmlformats.org/package/2006/metadata/core-properties"/>
-    <ds:schemaRef ds:uri="http://purl.org/dc/elements/1.1/"/>
-    <ds:schemaRef ds:uri="http://purl.org/dc/terms/"/>
-    <ds:schemaRef ds:uri="http://schemas.microsoft.com/internal/obd"/>
-    <ds:schemaRef ds:uri="http://schemas.microsoft.com/office/infopath/2007/PartnerControls"/>
+    <ds:schemaRef ds:uri="http://schemas.microsoft.com/sharepoint/v3/contenttype/forms"/>
   </ds:schemaRefs>
 </ds:datastoreItem>
 </file>
@@ -1532,9 +1524,17 @@
 </file>
 
 <file path=customXml/itemProps3.xml><?xml version="1.0" encoding="utf-8"?>
-<ds:datastoreItem xmlns:ds="http://schemas.openxmlformats.org/officeDocument/2006/customXml" ds:itemID="{F23E7F96-E18F-496C-8181-079C927FBEBB}">
+<ds:datastoreItem xmlns:ds="http://schemas.openxmlformats.org/officeDocument/2006/customXml" ds:itemID="{9581F586-0778-4571-89E6-B4EA2321B789}">
   <ds:schemaRefs>
-    <ds:schemaRef ds:uri="http://schemas.microsoft.com/sharepoint/v3/contenttype/forms"/>
+    <ds:schemaRef ds:uri="http://schemas.microsoft.com/office/2006/metadata/contentType"/>
+    <ds:schemaRef ds:uri="http://schemas.microsoft.com/office/2006/metadata/properties/metaAttributes"/>
+    <ds:schemaRef ds:uri="http://www.w3.org/2001/XMLSchema"/>
+    <ds:schemaRef ds:uri="http://schemas.microsoft.com/office/2006/metadata/properties"/>
+    <ds:schemaRef ds:uri="http://schemas.openxmlformats.org/package/2006/metadata/core-properties"/>
+    <ds:schemaRef ds:uri="http://purl.org/dc/elements/1.1/"/>
+    <ds:schemaRef ds:uri="http://purl.org/dc/terms/"/>
+    <ds:schemaRef ds:uri="http://schemas.microsoft.com/internal/obd"/>
+    <ds:schemaRef ds:uri="http://schemas.microsoft.com/office/infopath/2007/PartnerControls"/>
   </ds:schemaRefs>
 </ds:datastoreItem>
 </file>
</xml_diff>